<commit_message>
Validando o formulario de cupons
</commit_message>
<xml_diff>
--- a/docs/Sprints/12-Sprint Backlog/12ª SPRINT BACKLOG.docx
+++ b/docs/Sprints/12-Sprint Backlog/12ª SPRINT BACKLOG.docx
@@ -139,11 +139,24 @@
           <w:p/>
         </w:tc>
       </w:tr>
+      <w:tr>
+        <w:tc>
+          <w:tcPr>
+            <w:tcW w:w="8494" w:type="dxa"/>
+          </w:tcPr>
+          <w:p>
+            <w:r>
+              <w:t>- Validando alguns formulários.</w:t>
+            </w:r>
+          </w:p>
+          <w:p>
+            <w:bookmarkStart w:id="0" w:name="_GoBack"/>
+            <w:bookmarkEnd w:id="0"/>
+          </w:p>
+        </w:tc>
+      </w:tr>
     </w:tbl>
-    <w:p>
-      <w:bookmarkStart w:id="0" w:name="_GoBack"/>
-      <w:bookmarkEnd w:id="0"/>
-    </w:p>
+    <w:p/>
     <w:sectPr>
       <w:pgSz w:w="11906" w:h="16838"/>
       <w:pgMar w:top="1417" w:right="1701" w:bottom="1417" w:left="1701" w:header="708" w:footer="708" w:gutter="0"/>

</xml_diff>